<commit_message>
updated revision & response letter
</commit_message>
<xml_diff>
--- a/output/ECS18_0757ResponseLetter.docx
+++ b/output/ECS18_0757ResponseLetter.docx
@@ -222,13 +222,7 @@
         <w:rPr>
           <w:rFonts w:ascii="Times New Roman" w:hAnsi="Times New Roman"/>
         </w:rPr>
-        <w:t xml:space="preserve"> </w:t>
-      </w:r>
-      <w:r>
-        <w:rPr>
-          <w:rFonts w:ascii="Times New Roman" w:hAnsi="Times New Roman"/>
-        </w:rPr>
-        <w:t xml:space="preserve">manuscript </w:t>
+        <w:t xml:space="preserve"> manuscript </w:t>
       </w:r>
       <w:r>
         <w:rPr>
@@ -250,13 +244,7 @@
         <w:rPr>
           <w:rFonts w:ascii="Times New Roman" w:hAnsi="Times New Roman"/>
         </w:rPr>
-        <w:t>, “</w:t>
-      </w:r>
-      <w:r>
-        <w:rPr>
-          <w:rFonts w:ascii="Times New Roman" w:hAnsi="Times New Roman"/>
-        </w:rPr>
-        <w:t>Genetic variation in tree leaf chemistry</w:t>
+        <w:t>, “Genetic variation in tree leaf chemistry</w:t>
       </w:r>
       <w:r>
         <w:rPr>
@@ -352,7 +340,19 @@
         <w:rPr>
           <w:rFonts w:ascii="Times New Roman" w:eastAsia="Times New Roman" w:hAnsi="Times New Roman" w:cs="Times New Roman"/>
         </w:rPr>
-        <w:t xml:space="preserve">Consistent with ESA’s data policy, we have made are data and R code publicly available at: </w:t>
+        <w:t xml:space="preserve">Consistent with ESA’s data policy, we have made </w:t>
+      </w:r>
+      <w:r>
+        <w:rPr>
+          <w:rFonts w:ascii="Times New Roman" w:eastAsia="Times New Roman" w:hAnsi="Times New Roman" w:cs="Times New Roman"/>
+        </w:rPr>
+        <w:t>our</w:t>
+      </w:r>
+      <w:r>
+        <w:rPr>
+          <w:rFonts w:ascii="Times New Roman" w:eastAsia="Times New Roman" w:hAnsi="Times New Roman" w:cs="Times New Roman"/>
+        </w:rPr>
+        <w:t xml:space="preserve"> data and R code publicly available at: </w:t>
       </w:r>
     </w:p>
     <w:p>
@@ -395,49 +395,7 @@
           <w:rFonts w:ascii="Times New Roman" w:hAnsi="Times New Roman" w:cs="Times New Roman"/>
           <w:color w:val="000000"/>
         </w:rPr>
-        <w:t xml:space="preserve">We expect our paper to be of immediate interest to a wide audience of </w:t>
-      </w:r>
-      <w:r>
-        <w:rPr>
-          <w:rFonts w:ascii="Times New Roman" w:hAnsi="Times New Roman" w:cs="Times New Roman"/>
-          <w:color w:val="000000"/>
-        </w:rPr>
-        <w:t>microbial ecologists,</w:t>
-      </w:r>
-      <w:r>
-        <w:rPr>
-          <w:rFonts w:ascii="Times New Roman" w:hAnsi="Times New Roman" w:cs="Times New Roman"/>
-          <w:color w:val="000000"/>
-        </w:rPr>
-        <w:t xml:space="preserve"> ecosystem </w:t>
-      </w:r>
-      <w:r>
-        <w:rPr>
-          <w:rFonts w:ascii="Times New Roman" w:hAnsi="Times New Roman" w:cs="Times New Roman"/>
-          <w:color w:val="000000"/>
-        </w:rPr>
-        <w:t>scientists</w:t>
-      </w:r>
-      <w:r>
-        <w:rPr>
-          <w:rFonts w:ascii="Times New Roman" w:hAnsi="Times New Roman" w:cs="Times New Roman"/>
-          <w:color w:val="000000"/>
-        </w:rPr>
-        <w:t xml:space="preserve">, and </w:t>
-      </w:r>
-      <w:r>
-        <w:rPr>
-          <w:rFonts w:ascii="Times New Roman" w:hAnsi="Times New Roman" w:cs="Times New Roman"/>
-          <w:color w:val="000000"/>
-        </w:rPr>
-        <w:t>evolutionary ecologists</w:t>
-      </w:r>
-      <w:r>
-        <w:rPr>
-          <w:rFonts w:ascii="Times New Roman" w:hAnsi="Times New Roman" w:cs="Times New Roman"/>
-          <w:color w:val="000000"/>
-        </w:rPr>
-        <w:t xml:space="preserve">. We hope you find our revisions and responses to reviewers’ comments sufficient to merit publication of our manuscript in </w:t>
+        <w:t xml:space="preserve">We expect our paper to be of immediate interest to a wide audience of microbial ecologists, ecosystem scientists, and evolutionary ecologists. We hope you find our revisions and responses to reviewers’ comments sufficient to merit publication of our manuscript in </w:t>
       </w:r>
       <w:r>
         <w:rPr>
@@ -701,6 +659,22 @@
           <w:color w:val="222222"/>
         </w:rPr>
       </w:pPr>
+    </w:p>
+    <w:p>
+      <w:pPr>
+        <w:rPr>
+          <w:rFonts w:ascii="Times New Roman" w:eastAsia="Times New Roman" w:hAnsi="Times New Roman" w:cs="Times New Roman"/>
+          <w:color w:val="222222"/>
+        </w:rPr>
+      </w:pPr>
+    </w:p>
+    <w:p>
+      <w:pPr>
+        <w:rPr>
+          <w:rFonts w:ascii="Times New Roman" w:eastAsia="Times New Roman" w:hAnsi="Times New Roman" w:cs="Times New Roman"/>
+          <w:color w:val="222222"/>
+        </w:rPr>
+      </w:pPr>
       <w:r>
         <w:rPr>
           <w:rFonts w:ascii="Times New Roman" w:eastAsia="Times New Roman" w:hAnsi="Times New Roman" w:cs="Times New Roman"/>
@@ -743,6 +717,22 @@
           <w:color w:val="222222"/>
         </w:rPr>
       </w:pPr>
+    </w:p>
+    <w:p>
+      <w:pPr>
+        <w:rPr>
+          <w:rFonts w:ascii="Times New Roman" w:eastAsia="Times New Roman" w:hAnsi="Times New Roman" w:cs="Times New Roman"/>
+          <w:color w:val="222222"/>
+        </w:rPr>
+      </w:pPr>
+    </w:p>
+    <w:p>
+      <w:pPr>
+        <w:rPr>
+          <w:rFonts w:ascii="Times New Roman" w:eastAsia="Times New Roman" w:hAnsi="Times New Roman" w:cs="Times New Roman"/>
+          <w:color w:val="222222"/>
+        </w:rPr>
+      </w:pPr>
       <w:r>
         <w:rPr>
           <w:rFonts w:ascii="Times New Roman" w:eastAsia="Times New Roman" w:hAnsi="Times New Roman" w:cs="Times New Roman"/>
@@ -792,6 +782,22 @@
           <w:color w:val="222222"/>
         </w:rPr>
       </w:pPr>
+    </w:p>
+    <w:p>
+      <w:pPr>
+        <w:rPr>
+          <w:rFonts w:ascii="Times New Roman" w:eastAsia="Times New Roman" w:hAnsi="Times New Roman" w:cs="Times New Roman"/>
+          <w:color w:val="222222"/>
+        </w:rPr>
+      </w:pPr>
+    </w:p>
+    <w:p>
+      <w:pPr>
+        <w:rPr>
+          <w:rFonts w:ascii="Times New Roman" w:eastAsia="Times New Roman" w:hAnsi="Times New Roman" w:cs="Times New Roman"/>
+          <w:color w:val="222222"/>
+        </w:rPr>
+      </w:pPr>
       <w:r>
         <w:rPr>
           <w:rFonts w:ascii="Times New Roman" w:eastAsia="Times New Roman" w:hAnsi="Times New Roman" w:cs="Times New Roman"/>
@@ -816,6 +822,22 @@
           <w:color w:val="222222"/>
         </w:rPr>
       </w:pPr>
+    </w:p>
+    <w:p>
+      <w:pPr>
+        <w:rPr>
+          <w:rFonts w:ascii="Times New Roman" w:eastAsia="Times New Roman" w:hAnsi="Times New Roman" w:cs="Times New Roman"/>
+          <w:color w:val="222222"/>
+        </w:rPr>
+      </w:pPr>
+    </w:p>
+    <w:p>
+      <w:pPr>
+        <w:rPr>
+          <w:rFonts w:ascii="Times New Roman" w:eastAsia="Times New Roman" w:hAnsi="Times New Roman" w:cs="Times New Roman"/>
+          <w:color w:val="222222"/>
+        </w:rPr>
+      </w:pPr>
       <w:r>
         <w:rPr>
           <w:rFonts w:ascii="Times New Roman" w:eastAsia="Times New Roman" w:hAnsi="Times New Roman" w:cs="Times New Roman"/>
@@ -845,6 +867,22 @@
         <w:rPr>
           <w:rFonts w:ascii="Times New Roman" w:eastAsia="Times New Roman" w:hAnsi="Times New Roman" w:cs="Times New Roman"/>
           <w:color w:val="222222"/>
+        </w:rPr>
+      </w:pPr>
+    </w:p>
+    <w:p>
+      <w:pPr>
+        <w:rPr>
+          <w:rFonts w:ascii="Times New Roman" w:eastAsia="Times New Roman" w:hAnsi="Times New Roman" w:cs="Times New Roman"/>
+          <w:color w:val="222222"/>
+        </w:rPr>
+      </w:pPr>
+    </w:p>
+    <w:p>
+      <w:pPr>
+        <w:rPr>
+          <w:rFonts w:ascii="Times New Roman" w:eastAsia="Times New Roman" w:hAnsi="Times New Roman" w:cs="Times New Roman"/>
+          <w:color w:val="222222"/>
           <w:shd w:val="clear" w:color="auto" w:fill="FFFFFF"/>
         </w:rPr>
       </w:pPr>
@@ -896,6 +934,24 @@
         <w:rPr>
           <w:rFonts w:ascii="Times New Roman" w:eastAsia="Times New Roman" w:hAnsi="Times New Roman" w:cs="Times New Roman"/>
           <w:color w:val="222222"/>
+          <w:shd w:val="clear" w:color="auto" w:fill="FFFFFF"/>
+        </w:rPr>
+      </w:pPr>
+    </w:p>
+    <w:p>
+      <w:pPr>
+        <w:rPr>
+          <w:rFonts w:ascii="Times New Roman" w:eastAsia="Times New Roman" w:hAnsi="Times New Roman" w:cs="Times New Roman"/>
+          <w:color w:val="222222"/>
+          <w:shd w:val="clear" w:color="auto" w:fill="FFFFFF"/>
+        </w:rPr>
+      </w:pPr>
+    </w:p>
+    <w:p>
+      <w:pPr>
+        <w:rPr>
+          <w:rFonts w:ascii="Times New Roman" w:eastAsia="Times New Roman" w:hAnsi="Times New Roman" w:cs="Times New Roman"/>
+          <w:color w:val="222222"/>
         </w:rPr>
       </w:pPr>
       <w:r>
@@ -1004,389 +1060,458 @@
           <w:color w:val="222222"/>
           <w:shd w:val="clear" w:color="auto" w:fill="FFFFFF"/>
         </w:rPr>
-        <w:t xml:space="preserve"> species and their hybrids and the influence </w:t>
-      </w:r>
-      <w:r>
-        <w:rPr>
-          <w:rFonts w:ascii="Times New Roman" w:eastAsia="Times New Roman" w:hAnsi="Times New Roman" w:cs="Times New Roman"/>
-          <w:color w:val="222222"/>
-          <w:shd w:val="clear" w:color="auto" w:fill="FFFFFF"/>
-        </w:rPr>
-        <w:lastRenderedPageBreak/>
-        <w:t>of this variation on soil N transformations have been shown in numerous studies, which leaves the correlative link between leaf CT concentrations and soil bacterial and archaeal oxidizer abundances as the only novel aspect of this study. That the variation of abundance of archaeal oxidizers, but not that of bacterial oxidizers, seems to be linked to the variation of soil nitrification rates among the field sites is an interesting observation as such. However, this link is correlative and in fact, depends heavily on one Fremont site of high archaea abundance. Is such observation worth of publication or should it rather be used as a starting point for experiments that corroborate the finding and reveal the mechanisms behind the observation? Looking at Fig. 1, it seems that the observed trends between bacterial and archaeal ammonia oxidizers and leaf CT concentrations are due to Fremont sites having significantly less bacterial than archaeal ammonia oxidizers, while no big differences appear in other sites. With this data set, isn't it premature to conclude that leaf CT concentrations drive the abundance of archaeal, but not those of bacterial ammonia oxidizers? What if the Fremont sites simply provide a great habitat for archaeal, but not for bacterial ammonia oxidizers and there is no real link between leaf CT concentrations and ammonia oxidizers? I would like to see more work on the subject to support the conclusions before publication.</w:t>
-      </w:r>
-    </w:p>
-    <w:p>
-      <w:pPr>
-        <w:rPr>
-          <w:rFonts w:ascii="Times New Roman" w:eastAsia="Times New Roman" w:hAnsi="Times New Roman" w:cs="Times New Roman"/>
-          <w:color w:val="222222"/>
-        </w:rPr>
-      </w:pPr>
-    </w:p>
-    <w:p>
-      <w:pPr>
-        <w:rPr>
-          <w:rFonts w:ascii="Times New Roman" w:eastAsia="Times New Roman" w:hAnsi="Times New Roman" w:cs="Times New Roman"/>
-          <w:color w:val="222222"/>
-        </w:rPr>
-      </w:pPr>
-      <w:r>
-        <w:rPr>
-          <w:rFonts w:ascii="Times New Roman" w:eastAsia="Times New Roman" w:hAnsi="Times New Roman" w:cs="Times New Roman"/>
-          <w:color w:val="222222"/>
-          <w:shd w:val="clear" w:color="auto" w:fill="FFFFFF"/>
-        </w:rPr>
-        <w:t>Given that the title includes "genetic variation" and much of the text is built on this concept, there is little evidence of intraspecific variation in nitrification rates or bacterial and archaeal abundances (Fig. 1). The results suggest that the two species are different and have different effects on soil N transformations, but there is no genetic variation within species (not even the hybrids differ from both parent species). In fact, the reader remains puzzled how intraspecific genetic variation could be tested with the sampling scheme used.</w:t>
-      </w:r>
-    </w:p>
-    <w:p>
-      <w:pPr>
-        <w:rPr>
-          <w:rFonts w:ascii="Times New Roman" w:eastAsia="Times New Roman" w:hAnsi="Times New Roman" w:cs="Times New Roman"/>
-          <w:color w:val="222222"/>
-        </w:rPr>
-      </w:pPr>
-    </w:p>
-    <w:p>
-      <w:pPr>
-        <w:rPr>
-          <w:rFonts w:ascii="Times New Roman" w:eastAsia="Times New Roman" w:hAnsi="Times New Roman" w:cs="Times New Roman"/>
-          <w:color w:val="222222"/>
-        </w:rPr>
-      </w:pPr>
-      <w:r>
-        <w:rPr>
-          <w:rFonts w:ascii="Times New Roman" w:eastAsia="Times New Roman" w:hAnsi="Times New Roman" w:cs="Times New Roman"/>
-          <w:color w:val="222222"/>
+        <w:t xml:space="preserve"> species and their hybrids and the influence of this variation on soil N transformations have been shown in numerous studies, which leaves the correlative link between leaf CT concentrations and soil bacterial and archaeal oxidizer abundances as the </w:t>
+      </w:r>
+      <w:r>
+        <w:rPr>
+          <w:rFonts w:ascii="Times New Roman" w:eastAsia="Times New Roman" w:hAnsi="Times New Roman" w:cs="Times New Roman"/>
+          <w:color w:val="000000" w:themeColor="text1"/>
+          <w:highlight w:val="yellow"/>
+          <w:shd w:val="clear" w:color="auto" w:fill="FFFFFF"/>
+        </w:rPr>
+        <w:t>only novel aspect of this study</w:t>
+      </w:r>
+      <w:r>
+        <w:rPr>
+          <w:rFonts w:ascii="Times New Roman" w:eastAsia="Times New Roman" w:hAnsi="Times New Roman" w:cs="Times New Roman"/>
+          <w:color w:val="222222"/>
+          <w:shd w:val="clear" w:color="auto" w:fill="FFFFFF"/>
+        </w:rPr>
+        <w:t xml:space="preserve">. That the variation of abundance of archaeal oxidizers, but not that of bacterial oxidizers, seems to be linked to the variation of soil nitrification rates among the field sites is an interesting observation as such. However, this link is correlative and in fact, depends heavily on one Fremont site of high archaea abundance. Is such observation worth of publication or should it rather be used as a starting point for experiments that corroborate the finding and reveal the mechanisms behind the observation? Looking at Fig. 1, it seems that the observed trends between bacterial and archaeal ammonia oxidizers and leaf CT concentrations are due to </w:t>
+      </w:r>
+      <w:r>
+        <w:rPr>
+          <w:rFonts w:ascii="Times New Roman" w:eastAsia="Times New Roman" w:hAnsi="Times New Roman" w:cs="Times New Roman"/>
+          <w:color w:val="222222"/>
+          <w:highlight w:val="yellow"/>
+          <w:shd w:val="clear" w:color="auto" w:fill="FFFFFF"/>
+        </w:rPr>
+        <w:t>Fremont sites having significantly less bacterial than archaeal ammonia oxidizers, while no big differences appear in other sites</w:t>
+      </w:r>
+      <w:r>
+        <w:rPr>
+          <w:rFonts w:ascii="Times New Roman" w:eastAsia="Times New Roman" w:hAnsi="Times New Roman" w:cs="Times New Roman"/>
+          <w:color w:val="222222"/>
+          <w:shd w:val="clear" w:color="auto" w:fill="FFFFFF"/>
+        </w:rPr>
+        <w:t xml:space="preserve">. With this data set, isn't it premature to conclude that leaf CT concentrations drive the abundance of archaeal, but not those of bacterial ammonia oxidizers? </w:t>
+      </w:r>
+      <w:r>
+        <w:rPr>
+          <w:rFonts w:ascii="Times New Roman" w:eastAsia="Times New Roman" w:hAnsi="Times New Roman" w:cs="Times New Roman"/>
+          <w:color w:val="222222"/>
+          <w:highlight w:val="yellow"/>
+          <w:shd w:val="clear" w:color="auto" w:fill="FFFFFF"/>
+        </w:rPr>
+        <w:t>What if the Fremont sites simply provide a great habitat for archaeal, but not for bacterial ammonia oxidizers and there is no real link between leaf CT concentrations and ammonia oxidizers?</w:t>
+      </w:r>
+      <w:r>
+        <w:rPr>
+          <w:rFonts w:ascii="Times New Roman" w:eastAsia="Times New Roman" w:hAnsi="Times New Roman" w:cs="Times New Roman"/>
+          <w:color w:val="222222"/>
+          <w:shd w:val="clear" w:color="auto" w:fill="FFFFFF"/>
+        </w:rPr>
+        <w:t xml:space="preserve"> I would like to see more work on the subject to support the conclusions before publication.</w:t>
+      </w:r>
+    </w:p>
+    <w:p>
+      <w:pPr>
+        <w:rPr>
+          <w:rFonts w:ascii="Times New Roman" w:eastAsia="Times New Roman" w:hAnsi="Times New Roman" w:cs="Times New Roman"/>
+          <w:color w:val="222222"/>
+        </w:rPr>
+      </w:pPr>
+    </w:p>
+    <w:p>
+      <w:pPr>
+        <w:rPr>
+          <w:rFonts w:ascii="Times New Roman" w:eastAsia="Times New Roman" w:hAnsi="Times New Roman" w:cs="Times New Roman"/>
+          <w:color w:val="222222"/>
+        </w:rPr>
+      </w:pPr>
+      <w:r>
+        <w:rPr>
+          <w:rFonts w:ascii="Times New Roman" w:eastAsia="Times New Roman" w:hAnsi="Times New Roman" w:cs="Times New Roman"/>
+          <w:color w:val="222222"/>
+          <w:shd w:val="clear" w:color="auto" w:fill="FFFFFF"/>
+        </w:rPr>
+        <w:t xml:space="preserve">Given </w:t>
+      </w:r>
+      <w:r>
+        <w:rPr>
+          <w:rFonts w:ascii="Times New Roman" w:eastAsia="Times New Roman" w:hAnsi="Times New Roman" w:cs="Times New Roman"/>
+          <w:color w:val="222222"/>
+          <w:highlight w:val="yellow"/>
+          <w:shd w:val="clear" w:color="auto" w:fill="FFFFFF"/>
+        </w:rPr>
+        <w:t>that the title includes "genetic variation" and much of the text is built on this concept, there is little evidence of intraspecific variation in nitrification rates or bacterial and archaeal abundances (Fig. 1).</w:t>
+      </w:r>
+      <w:r>
+        <w:rPr>
+          <w:rFonts w:ascii="Times New Roman" w:eastAsia="Times New Roman" w:hAnsi="Times New Roman" w:cs="Times New Roman"/>
+          <w:color w:val="222222"/>
+          <w:shd w:val="clear" w:color="auto" w:fill="FFFFFF"/>
+        </w:rPr>
+        <w:t xml:space="preserve"> The results suggest that the two species are different and have different effects on soil N transformations, </w:t>
+      </w:r>
+      <w:r>
+        <w:rPr>
+          <w:rFonts w:ascii="Times New Roman" w:eastAsia="Times New Roman" w:hAnsi="Times New Roman" w:cs="Times New Roman"/>
+          <w:color w:val="222222"/>
+          <w:highlight w:val="yellow"/>
+          <w:shd w:val="clear" w:color="auto" w:fill="FFFFFF"/>
+        </w:rPr>
+        <w:t>but there is no genetic variation within species (not even the hybrids differ from both parent species). In fact, the reader remains puzzled how intraspecific genetic variation could be tested with the sampling scheme used.</w:t>
+      </w:r>
+    </w:p>
+    <w:p>
+      <w:pPr>
+        <w:rPr>
+          <w:rFonts w:ascii="Times New Roman" w:eastAsia="Times New Roman" w:hAnsi="Times New Roman" w:cs="Times New Roman"/>
+          <w:color w:val="222222"/>
+        </w:rPr>
+      </w:pPr>
+    </w:p>
+    <w:p>
+      <w:pPr>
+        <w:rPr>
+          <w:rFonts w:ascii="Times New Roman" w:eastAsia="Times New Roman" w:hAnsi="Times New Roman" w:cs="Times New Roman"/>
+          <w:color w:val="222222"/>
+        </w:rPr>
+      </w:pPr>
+      <w:r>
+        <w:rPr>
+          <w:rFonts w:ascii="Times New Roman" w:eastAsia="Times New Roman" w:hAnsi="Times New Roman" w:cs="Times New Roman"/>
+          <w:color w:val="222222"/>
+          <w:highlight w:val="yellow"/>
           <w:shd w:val="clear" w:color="auto" w:fill="FFFFFF"/>
         </w:rPr>
         <w:t>As a minor point, the values of leaf CT concentrations given in the first sentence of results and in Fig. 1 do not seem to fit together.</w:t>
       </w:r>
-    </w:p>
-    <w:p>
-      <w:pPr>
-        <w:rPr>
-          <w:rFonts w:ascii="Times New Roman" w:eastAsia="Times New Roman" w:hAnsi="Times New Roman" w:cs="Times New Roman"/>
-          <w:color w:val="222222"/>
-          <w:shd w:val="clear" w:color="auto" w:fill="FFFFFF"/>
-        </w:rPr>
-      </w:pPr>
-    </w:p>
-    <w:p>
-      <w:pPr>
-        <w:rPr>
-          <w:rFonts w:ascii="Times New Roman" w:eastAsia="Times New Roman" w:hAnsi="Times New Roman" w:cs="Times New Roman"/>
-          <w:color w:val="222222"/>
-          <w:shd w:val="clear" w:color="auto" w:fill="FFFFFF"/>
-        </w:rPr>
-      </w:pPr>
-      <w:r>
-        <w:rPr>
-          <w:rFonts w:ascii="Times New Roman" w:eastAsia="Times New Roman" w:hAnsi="Times New Roman" w:cs="Times New Roman"/>
-          <w:color w:val="222222"/>
-          <w:shd w:val="clear" w:color="auto" w:fill="FFFFFF"/>
-        </w:rPr>
-        <w:t>********************</w:t>
-      </w:r>
-    </w:p>
-    <w:p>
-      <w:pPr>
-        <w:rPr>
-          <w:rFonts w:ascii="Times New Roman" w:eastAsia="Times New Roman" w:hAnsi="Times New Roman" w:cs="Times New Roman"/>
-          <w:color w:val="222222"/>
-        </w:rPr>
-      </w:pPr>
-      <w:r>
-        <w:rPr>
-          <w:rFonts w:ascii="Times New Roman" w:eastAsia="Times New Roman" w:hAnsi="Times New Roman" w:cs="Times New Roman"/>
-          <w:color w:val="222222"/>
-          <w:shd w:val="clear" w:color="auto" w:fill="FFFFFF"/>
-        </w:rPr>
-        <w:t>Reviewer #3 (Comments to the Author):</w:t>
-      </w:r>
-    </w:p>
-    <w:p>
-      <w:pPr>
-        <w:rPr>
-          <w:rFonts w:ascii="Times New Roman" w:eastAsia="Times New Roman" w:hAnsi="Times New Roman" w:cs="Times New Roman"/>
-          <w:color w:val="222222"/>
-        </w:rPr>
-      </w:pPr>
-    </w:p>
-    <w:p>
-      <w:pPr>
-        <w:rPr>
-          <w:rFonts w:ascii="Times New Roman" w:eastAsia="Times New Roman" w:hAnsi="Times New Roman" w:cs="Times New Roman"/>
-          <w:color w:val="222222"/>
-        </w:rPr>
-      </w:pPr>
-      <w:r>
-        <w:rPr>
-          <w:rFonts w:ascii="Times New Roman" w:eastAsia="Times New Roman" w:hAnsi="Times New Roman" w:cs="Times New Roman"/>
-          <w:color w:val="222222"/>
-          <w:shd w:val="clear" w:color="auto" w:fill="FFFFFF"/>
-        </w:rPr>
-        <w:t xml:space="preserve">The authors present a well-thought-out study that simply addresses a gap in the literature and establishes a potential mechanism subject to selection whereby plants can engineer soil autotroph microbial communities. The manuscript is well-written and does not require significant modification; however, I do believe that the authors need to further justify their statistical interpretation of their results. I understand the potential necessity for adjusting the significance threshold from 0.05 to 0.1, but in so doing they invite questioning of their results. This is problematic in the context of Figure 1B as it makes one wonder how much of the significance of the depicted relationship could be potentially do to one outlier site where high abundances of AOA gene copies were observed. It may be worth addressing this concern in the text in order to add strength to the author’s interpretation of their results by addressing a potential source of skepticism. I also feel as though the authors have overstated the gradient aspect of their study a bit, as their distribution of sites ends up being somewhat bimodal, especially when looking at the trait they are most interested in determining the impact of (foliar CT concentrations). This is something that should be admitted to in the discussion as a potential pitfall of the design. It does not downplay the effect of their results, however, as they show that hybridization therefore likely </w:t>
-      </w:r>
-      <w:r>
-        <w:rPr>
-          <w:rFonts w:ascii="Times New Roman" w:eastAsia="Times New Roman" w:hAnsi="Times New Roman" w:cs="Times New Roman"/>
-          <w:color w:val="222222"/>
-          <w:shd w:val="clear" w:color="auto" w:fill="FFFFFF"/>
-        </w:rPr>
-        <w:lastRenderedPageBreak/>
-        <w:t>does have a significant effect on the traits they measure. Other than those concerns, I find the manuscript acceptable for publication with minor specific comments as follows:</w:t>
-      </w:r>
-    </w:p>
-    <w:p>
-      <w:pPr>
-        <w:rPr>
-          <w:rFonts w:ascii="Times New Roman" w:eastAsia="Times New Roman" w:hAnsi="Times New Roman" w:cs="Times New Roman"/>
-          <w:color w:val="222222"/>
-        </w:rPr>
-      </w:pPr>
-    </w:p>
-    <w:p>
-      <w:pPr>
-        <w:rPr>
-          <w:rFonts w:ascii="Times New Roman" w:eastAsia="Times New Roman" w:hAnsi="Times New Roman" w:cs="Times New Roman"/>
-          <w:color w:val="222222"/>
-        </w:rPr>
-      </w:pPr>
-      <w:r>
-        <w:rPr>
-          <w:rFonts w:ascii="Times New Roman" w:eastAsia="Times New Roman" w:hAnsi="Times New Roman" w:cs="Times New Roman"/>
-          <w:color w:val="222222"/>
-          <w:shd w:val="clear" w:color="auto" w:fill="FFFFFF"/>
-        </w:rPr>
-        <w:t>64 – I believe a comma would help this sentence (“previously unknown, large and nearly ubiquitous”).</w:t>
-      </w:r>
-    </w:p>
-    <w:p>
-      <w:pPr>
-        <w:rPr>
-          <w:rFonts w:ascii="Times New Roman" w:eastAsia="Times New Roman" w:hAnsi="Times New Roman" w:cs="Times New Roman"/>
-          <w:color w:val="222222"/>
-        </w:rPr>
-      </w:pPr>
-    </w:p>
-    <w:p>
-      <w:pPr>
-        <w:rPr>
-          <w:rFonts w:ascii="Times New Roman" w:eastAsia="Times New Roman" w:hAnsi="Times New Roman" w:cs="Times New Roman"/>
-          <w:color w:val="222222"/>
-        </w:rPr>
-      </w:pPr>
-      <w:r>
-        <w:rPr>
-          <w:rFonts w:ascii="Times New Roman" w:eastAsia="Times New Roman" w:hAnsi="Times New Roman" w:cs="Times New Roman"/>
-          <w:color w:val="222222"/>
-          <w:shd w:val="clear" w:color="auto" w:fill="FFFFFF"/>
-        </w:rPr>
-        <w:t>89-92 – This addendum is not necessary here, you can add what is novel here to the similar segment at beginning of paragraph or just remove this sentence entirely.</w:t>
-      </w:r>
-    </w:p>
-    <w:p>
-      <w:pPr>
-        <w:rPr>
-          <w:rFonts w:ascii="Times New Roman" w:eastAsia="Times New Roman" w:hAnsi="Times New Roman" w:cs="Times New Roman"/>
-          <w:color w:val="222222"/>
-        </w:rPr>
-      </w:pPr>
-    </w:p>
-    <w:p>
-      <w:pPr>
-        <w:rPr>
-          <w:rFonts w:ascii="Times New Roman" w:eastAsia="Times New Roman" w:hAnsi="Times New Roman" w:cs="Times New Roman"/>
-          <w:color w:val="222222"/>
-        </w:rPr>
-      </w:pPr>
-      <w:r>
-        <w:rPr>
-          <w:rFonts w:ascii="Times New Roman" w:eastAsia="Times New Roman" w:hAnsi="Times New Roman" w:cs="Times New Roman"/>
-          <w:color w:val="222222"/>
-          <w:shd w:val="clear" w:color="auto" w:fill="FFFFFF"/>
-        </w:rPr>
-        <w:t>106 – The term “narrowleaf” has not been defined yet and its meaning must be inferred.</w:t>
-      </w:r>
-    </w:p>
-    <w:p>
-      <w:pPr>
-        <w:rPr>
-          <w:rFonts w:ascii="Times New Roman" w:eastAsia="Times New Roman" w:hAnsi="Times New Roman" w:cs="Times New Roman"/>
-          <w:color w:val="222222"/>
-        </w:rPr>
-      </w:pPr>
-    </w:p>
-    <w:p>
-      <w:pPr>
-        <w:rPr>
-          <w:rFonts w:ascii="Times New Roman" w:eastAsia="Times New Roman" w:hAnsi="Times New Roman" w:cs="Times New Roman"/>
-          <w:color w:val="222222"/>
-        </w:rPr>
-      </w:pPr>
-      <w:r>
-        <w:rPr>
-          <w:rFonts w:ascii="Times New Roman" w:eastAsia="Times New Roman" w:hAnsi="Times New Roman" w:cs="Times New Roman"/>
-          <w:color w:val="222222"/>
-          <w:shd w:val="clear" w:color="auto" w:fill="FFFFFF"/>
-        </w:rPr>
-        <w:t>115 – I might quibble with calling “putting on dry ice” “flash-freezing.”</w:t>
-      </w:r>
-    </w:p>
-    <w:p>
-      <w:pPr>
-        <w:rPr>
-          <w:rFonts w:ascii="Times New Roman" w:eastAsia="Times New Roman" w:hAnsi="Times New Roman" w:cs="Times New Roman"/>
-          <w:color w:val="222222"/>
-        </w:rPr>
-      </w:pPr>
-    </w:p>
-    <w:p>
-      <w:pPr>
-        <w:rPr>
-          <w:rFonts w:ascii="Times New Roman" w:eastAsia="Times New Roman" w:hAnsi="Times New Roman" w:cs="Times New Roman"/>
-          <w:color w:val="222222"/>
-        </w:rPr>
-      </w:pPr>
-      <w:r>
-        <w:rPr>
-          <w:rFonts w:ascii="Times New Roman" w:eastAsia="Times New Roman" w:hAnsi="Times New Roman" w:cs="Times New Roman"/>
-          <w:color w:val="222222"/>
-          <w:shd w:val="clear" w:color="auto" w:fill="FFFFFF"/>
-        </w:rPr>
-        <w:t>129 – Was soil moisture measured as well? If so it should be included, or reasoning should be provided as to why it was not a relevant parameter.</w:t>
-      </w:r>
-    </w:p>
-    <w:p>
-      <w:pPr>
-        <w:rPr>
-          <w:rFonts w:ascii="Times New Roman" w:eastAsia="Times New Roman" w:hAnsi="Times New Roman" w:cs="Times New Roman"/>
-          <w:color w:val="222222"/>
-        </w:rPr>
-      </w:pPr>
-    </w:p>
-    <w:p>
-      <w:pPr>
-        <w:rPr>
-          <w:rFonts w:ascii="Times New Roman" w:eastAsia="Times New Roman" w:hAnsi="Times New Roman" w:cs="Times New Roman"/>
-          <w:color w:val="222222"/>
-        </w:rPr>
-      </w:pPr>
-      <w:r>
-        <w:rPr>
-          <w:rFonts w:ascii="Times New Roman" w:eastAsia="Times New Roman" w:hAnsi="Times New Roman" w:cs="Times New Roman"/>
-          <w:color w:val="222222"/>
-          <w:shd w:val="clear" w:color="auto" w:fill="FFFFFF"/>
-        </w:rPr>
-        <w:t xml:space="preserve">142 – You do not have to do so here, but either here or in the discussion some of the pitfalls of using qPCR, particularly to infer function, should be mentioned. That can also be a way in which you assuage any concerns readers might have about the variability in </w:t>
-      </w:r>
-      <w:proofErr w:type="spellStart"/>
-      <w:r>
-        <w:rPr>
-          <w:rFonts w:ascii="Times New Roman" w:eastAsia="Times New Roman" w:hAnsi="Times New Roman" w:cs="Times New Roman"/>
-          <w:color w:val="222222"/>
-          <w:shd w:val="clear" w:color="auto" w:fill="FFFFFF"/>
-        </w:rPr>
-        <w:t>amoA</w:t>
-      </w:r>
-      <w:proofErr w:type="spellEnd"/>
-      <w:r>
-        <w:rPr>
-          <w:rFonts w:ascii="Times New Roman" w:eastAsia="Times New Roman" w:hAnsi="Times New Roman" w:cs="Times New Roman"/>
-          <w:color w:val="222222"/>
-          <w:shd w:val="clear" w:color="auto" w:fill="FFFFFF"/>
-        </w:rPr>
-        <w:t xml:space="preserve"> results observed in some of the particularly low CF sites.</w:t>
-      </w:r>
-    </w:p>
-    <w:p>
-      <w:pPr>
-        <w:rPr>
-          <w:rFonts w:ascii="Times New Roman" w:eastAsia="Times New Roman" w:hAnsi="Times New Roman" w:cs="Times New Roman"/>
-          <w:color w:val="222222"/>
-        </w:rPr>
-      </w:pPr>
-    </w:p>
-    <w:p>
-      <w:pPr>
-        <w:rPr>
-          <w:rFonts w:ascii="Times New Roman" w:eastAsia="Times New Roman" w:hAnsi="Times New Roman" w:cs="Times New Roman"/>
-          <w:color w:val="222222"/>
-        </w:rPr>
-      </w:pPr>
-      <w:r>
-        <w:rPr>
-          <w:rFonts w:ascii="Times New Roman" w:eastAsia="Times New Roman" w:hAnsi="Times New Roman" w:cs="Times New Roman"/>
-          <w:color w:val="222222"/>
-          <w:shd w:val="clear" w:color="auto" w:fill="FFFFFF"/>
-        </w:rPr>
-        <w:t>169 – Was there a reason why you still used a cutoff of α = 0.1 when you have more replicates to work with for this set as a result of the individual soil sample being your unit of replication?</w:t>
-      </w:r>
-    </w:p>
-    <w:p>
-      <w:pPr>
-        <w:rPr>
-          <w:rFonts w:ascii="Times New Roman" w:eastAsia="Times New Roman" w:hAnsi="Times New Roman" w:cs="Times New Roman"/>
-          <w:color w:val="222222"/>
-        </w:rPr>
-      </w:pPr>
-    </w:p>
-    <w:p>
-      <w:pPr>
-        <w:rPr>
-          <w:rFonts w:ascii="Times New Roman" w:eastAsia="Times New Roman" w:hAnsi="Times New Roman" w:cs="Times New Roman"/>
-          <w:color w:val="222222"/>
-        </w:rPr>
-      </w:pPr>
-      <w:r>
-        <w:rPr>
-          <w:rFonts w:ascii="Times New Roman" w:eastAsia="Times New Roman" w:hAnsi="Times New Roman" w:cs="Times New Roman"/>
-          <w:color w:val="222222"/>
-          <w:shd w:val="clear" w:color="auto" w:fill="FFFFFF"/>
-        </w:rPr>
-        <w:t>250 – The “although” in this sentence is not needed.</w:t>
-      </w:r>
-    </w:p>
-    <w:p>
-      <w:pPr>
-        <w:rPr>
-          <w:rFonts w:ascii="Times New Roman" w:eastAsia="Times New Roman" w:hAnsi="Times New Roman" w:cs="Times New Roman"/>
-          <w:color w:val="222222"/>
-        </w:rPr>
-      </w:pPr>
-    </w:p>
-    <w:p>
-      <w:pPr>
-        <w:rPr>
-          <w:rFonts w:ascii="Times New Roman" w:eastAsia="Times New Roman" w:hAnsi="Times New Roman" w:cs="Times New Roman"/>
-        </w:rPr>
-      </w:pPr>
-      <w:r>
-        <w:rPr>
-          <w:rFonts w:ascii="Times New Roman" w:eastAsia="Times New Roman" w:hAnsi="Times New Roman" w:cs="Times New Roman"/>
-          <w:color w:val="222222"/>
-          <w:shd w:val="clear" w:color="auto" w:fill="FFFFFF"/>
-        </w:rPr>
-        <w:t>Table 1 – Why doesn’t this table include the foliar CT concentrations observed? If those methods are detailed then the results should be explicit by treatment group somewhere in the text.</w:t>
-      </w:r>
-    </w:p>
-    <w:p>
-      <w:pPr>
-        <w:rPr>
-          <w:rFonts w:ascii="Times New Roman" w:hAnsi="Times New Roman" w:cs="Times New Roman"/>
-        </w:rPr>
-      </w:pPr>
-    </w:p>
-    <w:p>
-      <w:pPr>
-        <w:rPr>
-          <w:rFonts w:ascii="Times New Roman" w:hAnsi="Times New Roman"/>
-        </w:rPr>
-      </w:pPr>
       <w:bookmarkStart w:id="0" w:name="_GoBack"/>
       <w:bookmarkEnd w:id="0"/>
+    </w:p>
+    <w:p>
+      <w:pPr>
+        <w:rPr>
+          <w:rFonts w:ascii="Times New Roman" w:eastAsia="Times New Roman" w:hAnsi="Times New Roman" w:cs="Times New Roman"/>
+          <w:color w:val="222222"/>
+          <w:shd w:val="clear" w:color="auto" w:fill="FFFFFF"/>
+        </w:rPr>
+      </w:pPr>
+    </w:p>
+    <w:p>
+      <w:pPr>
+        <w:rPr>
+          <w:rFonts w:ascii="Times New Roman" w:eastAsia="Times New Roman" w:hAnsi="Times New Roman" w:cs="Times New Roman"/>
+          <w:color w:val="222222"/>
+          <w:shd w:val="clear" w:color="auto" w:fill="FFFFFF"/>
+        </w:rPr>
+      </w:pPr>
+      <w:r>
+        <w:rPr>
+          <w:rFonts w:ascii="Times New Roman" w:eastAsia="Times New Roman" w:hAnsi="Times New Roman" w:cs="Times New Roman"/>
+          <w:color w:val="222222"/>
+          <w:shd w:val="clear" w:color="auto" w:fill="FFFFFF"/>
+        </w:rPr>
+        <w:t>********************</w:t>
+      </w:r>
+    </w:p>
+    <w:p>
+      <w:pPr>
+        <w:rPr>
+          <w:rFonts w:ascii="Times New Roman" w:eastAsia="Times New Roman" w:hAnsi="Times New Roman" w:cs="Times New Roman"/>
+          <w:color w:val="222222"/>
+        </w:rPr>
+      </w:pPr>
+      <w:r>
+        <w:rPr>
+          <w:rFonts w:ascii="Times New Roman" w:eastAsia="Times New Roman" w:hAnsi="Times New Roman" w:cs="Times New Roman"/>
+          <w:color w:val="222222"/>
+          <w:shd w:val="clear" w:color="auto" w:fill="FFFFFF"/>
+        </w:rPr>
+        <w:t>Reviewer #3 (Comments to the Author):</w:t>
+      </w:r>
+    </w:p>
+    <w:p>
+      <w:pPr>
+        <w:rPr>
+          <w:rFonts w:ascii="Times New Roman" w:eastAsia="Times New Roman" w:hAnsi="Times New Roman" w:cs="Times New Roman"/>
+          <w:color w:val="222222"/>
+        </w:rPr>
+      </w:pPr>
+    </w:p>
+    <w:p>
+      <w:pPr>
+        <w:rPr>
+          <w:rFonts w:ascii="Times New Roman" w:eastAsia="Times New Roman" w:hAnsi="Times New Roman" w:cs="Times New Roman"/>
+          <w:color w:val="222222"/>
+        </w:rPr>
+      </w:pPr>
+      <w:r>
+        <w:rPr>
+          <w:rFonts w:ascii="Times New Roman" w:eastAsia="Times New Roman" w:hAnsi="Times New Roman" w:cs="Times New Roman"/>
+          <w:color w:val="222222"/>
+          <w:shd w:val="clear" w:color="auto" w:fill="FFFFFF"/>
+        </w:rPr>
+        <w:t xml:space="preserve">The authors present a well-thought-out study that simply addresses a gap in the literature and establishes a potential mechanism subject to selection whereby plants can engineer soil autotroph microbial communities. The manuscript is well-written and does not require significant modification; however, I do believe that the authors need to further justify their statistical </w:t>
+      </w:r>
+      <w:r>
+        <w:rPr>
+          <w:rFonts w:ascii="Times New Roman" w:eastAsia="Times New Roman" w:hAnsi="Times New Roman" w:cs="Times New Roman"/>
+          <w:color w:val="222222"/>
+          <w:shd w:val="clear" w:color="auto" w:fill="FFFFFF"/>
+        </w:rPr>
+        <w:lastRenderedPageBreak/>
+        <w:t>interpretation of their results. I understand the potential necessity for adjusting the significance threshold from 0.05 to 0.1, but in so doing they invite questioning of their results. This is problematic in the context of Figure 1B as it makes one wonder how much of the significance of the depicted relationship could be potentially do to one outlier site where high abundances of AOA gene copies were observed. It may be worth addressing this concern in the text in order to add strength to the author’s interpretation of their results by addressing a potential source of skepticism. I also feel as though the authors have overstated the gradient aspect of their study a bit, as their distribution of sites ends up being somewhat bimodal, especially when looking at the trait they are most interested in determining the impact of (foliar CT concentrations). This is something that should be admitted to in the discussion as a potential pitfall of the design. It does not downplay the effect of their results, however, as they show that hybridization therefore likely does have a significant effect on the traits they measure. Other than those concerns, I find the manuscript acceptable for publication with minor specific comments as follows:</w:t>
+      </w:r>
+    </w:p>
+    <w:p>
+      <w:pPr>
+        <w:rPr>
+          <w:rFonts w:ascii="Times New Roman" w:eastAsia="Times New Roman" w:hAnsi="Times New Roman" w:cs="Times New Roman"/>
+          <w:color w:val="222222"/>
+        </w:rPr>
+      </w:pPr>
+    </w:p>
+    <w:p>
+      <w:pPr>
+        <w:rPr>
+          <w:rFonts w:ascii="Times New Roman" w:eastAsia="Times New Roman" w:hAnsi="Times New Roman" w:cs="Times New Roman"/>
+          <w:color w:val="222222"/>
+        </w:rPr>
+      </w:pPr>
+      <w:r>
+        <w:rPr>
+          <w:rFonts w:ascii="Times New Roman" w:eastAsia="Times New Roman" w:hAnsi="Times New Roman" w:cs="Times New Roman"/>
+          <w:color w:val="222222"/>
+          <w:shd w:val="clear" w:color="auto" w:fill="FFFFFF"/>
+        </w:rPr>
+        <w:t>64 – I believe a comma would help this sentence (“previously unknown, large and nearly ubiquitous”).</w:t>
+      </w:r>
+    </w:p>
+    <w:p>
+      <w:pPr>
+        <w:rPr>
+          <w:rFonts w:ascii="Times New Roman" w:eastAsia="Times New Roman" w:hAnsi="Times New Roman" w:cs="Times New Roman"/>
+          <w:color w:val="222222"/>
+        </w:rPr>
+      </w:pPr>
+    </w:p>
+    <w:p>
+      <w:pPr>
+        <w:rPr>
+          <w:rFonts w:ascii="Times New Roman" w:eastAsia="Times New Roman" w:hAnsi="Times New Roman" w:cs="Times New Roman"/>
+          <w:color w:val="222222"/>
+        </w:rPr>
+      </w:pPr>
+      <w:r>
+        <w:rPr>
+          <w:rFonts w:ascii="Times New Roman" w:eastAsia="Times New Roman" w:hAnsi="Times New Roman" w:cs="Times New Roman"/>
+          <w:color w:val="222222"/>
+          <w:shd w:val="clear" w:color="auto" w:fill="FFFFFF"/>
+        </w:rPr>
+        <w:t>89-92 – This addendum is not necessary here, you can add what is novel here to the similar segment at beginning of paragraph or just remove this sentence entirely.</w:t>
+      </w:r>
+    </w:p>
+    <w:p>
+      <w:pPr>
+        <w:rPr>
+          <w:rFonts w:ascii="Times New Roman" w:eastAsia="Times New Roman" w:hAnsi="Times New Roman" w:cs="Times New Roman"/>
+          <w:color w:val="222222"/>
+        </w:rPr>
+      </w:pPr>
+    </w:p>
+    <w:p>
+      <w:pPr>
+        <w:rPr>
+          <w:rFonts w:ascii="Times New Roman" w:eastAsia="Times New Roman" w:hAnsi="Times New Roman" w:cs="Times New Roman"/>
+          <w:color w:val="222222"/>
+        </w:rPr>
+      </w:pPr>
+      <w:r>
+        <w:rPr>
+          <w:rFonts w:ascii="Times New Roman" w:eastAsia="Times New Roman" w:hAnsi="Times New Roman" w:cs="Times New Roman"/>
+          <w:color w:val="222222"/>
+          <w:shd w:val="clear" w:color="auto" w:fill="FFFFFF"/>
+        </w:rPr>
+        <w:t>106 – The term “narrowleaf” has not been defined yet and its meaning must be inferred.</w:t>
+      </w:r>
+    </w:p>
+    <w:p>
+      <w:pPr>
+        <w:rPr>
+          <w:rFonts w:ascii="Times New Roman" w:eastAsia="Times New Roman" w:hAnsi="Times New Roman" w:cs="Times New Roman"/>
+          <w:color w:val="222222"/>
+        </w:rPr>
+      </w:pPr>
+    </w:p>
+    <w:p>
+      <w:pPr>
+        <w:rPr>
+          <w:rFonts w:ascii="Times New Roman" w:eastAsia="Times New Roman" w:hAnsi="Times New Roman" w:cs="Times New Roman"/>
+          <w:color w:val="222222"/>
+        </w:rPr>
+      </w:pPr>
+      <w:r>
+        <w:rPr>
+          <w:rFonts w:ascii="Times New Roman" w:eastAsia="Times New Roman" w:hAnsi="Times New Roman" w:cs="Times New Roman"/>
+          <w:color w:val="222222"/>
+          <w:shd w:val="clear" w:color="auto" w:fill="FFFFFF"/>
+        </w:rPr>
+        <w:t>115 – I might quibble with calling “putting on dry ice” “flash-freezing.”</w:t>
+      </w:r>
+    </w:p>
+    <w:p>
+      <w:pPr>
+        <w:rPr>
+          <w:rFonts w:ascii="Times New Roman" w:eastAsia="Times New Roman" w:hAnsi="Times New Roman" w:cs="Times New Roman"/>
+          <w:color w:val="222222"/>
+        </w:rPr>
+      </w:pPr>
+    </w:p>
+    <w:p>
+      <w:pPr>
+        <w:rPr>
+          <w:rFonts w:ascii="Times New Roman" w:eastAsia="Times New Roman" w:hAnsi="Times New Roman" w:cs="Times New Roman"/>
+          <w:color w:val="222222"/>
+        </w:rPr>
+      </w:pPr>
+      <w:r>
+        <w:rPr>
+          <w:rFonts w:ascii="Times New Roman" w:eastAsia="Times New Roman" w:hAnsi="Times New Roman" w:cs="Times New Roman"/>
+          <w:color w:val="222222"/>
+          <w:shd w:val="clear" w:color="auto" w:fill="FFFFFF"/>
+        </w:rPr>
+        <w:t>129 – Was soil moisture measured as well? If so it should be included, or reasoning should be provided as to why it was not a relevant parameter.</w:t>
+      </w:r>
+    </w:p>
+    <w:p>
+      <w:pPr>
+        <w:rPr>
+          <w:rFonts w:ascii="Times New Roman" w:eastAsia="Times New Roman" w:hAnsi="Times New Roman" w:cs="Times New Roman"/>
+          <w:color w:val="222222"/>
+        </w:rPr>
+      </w:pPr>
+    </w:p>
+    <w:p>
+      <w:pPr>
+        <w:rPr>
+          <w:rFonts w:ascii="Times New Roman" w:eastAsia="Times New Roman" w:hAnsi="Times New Roman" w:cs="Times New Roman"/>
+          <w:color w:val="222222"/>
+        </w:rPr>
+      </w:pPr>
+      <w:r>
+        <w:rPr>
+          <w:rFonts w:ascii="Times New Roman" w:eastAsia="Times New Roman" w:hAnsi="Times New Roman" w:cs="Times New Roman"/>
+          <w:color w:val="222222"/>
+          <w:shd w:val="clear" w:color="auto" w:fill="FFFFFF"/>
+        </w:rPr>
+        <w:t xml:space="preserve">142 – You do not have to do so here, but either here or in the discussion some of the pitfalls of using qPCR, particularly to infer function, should be mentioned. That can also be a way in which you assuage any concerns readers might have about the variability in </w:t>
+      </w:r>
+      <w:proofErr w:type="spellStart"/>
+      <w:r>
+        <w:rPr>
+          <w:rFonts w:ascii="Times New Roman" w:eastAsia="Times New Roman" w:hAnsi="Times New Roman" w:cs="Times New Roman"/>
+          <w:color w:val="222222"/>
+          <w:shd w:val="clear" w:color="auto" w:fill="FFFFFF"/>
+        </w:rPr>
+        <w:t>amoA</w:t>
+      </w:r>
+      <w:proofErr w:type="spellEnd"/>
+      <w:r>
+        <w:rPr>
+          <w:rFonts w:ascii="Times New Roman" w:eastAsia="Times New Roman" w:hAnsi="Times New Roman" w:cs="Times New Roman"/>
+          <w:color w:val="222222"/>
+          <w:shd w:val="clear" w:color="auto" w:fill="FFFFFF"/>
+        </w:rPr>
+        <w:t xml:space="preserve"> results observed in some of the particularly low CF sites.</w:t>
+      </w:r>
+    </w:p>
+    <w:p>
+      <w:pPr>
+        <w:rPr>
+          <w:rFonts w:ascii="Times New Roman" w:eastAsia="Times New Roman" w:hAnsi="Times New Roman" w:cs="Times New Roman"/>
+          <w:color w:val="222222"/>
+        </w:rPr>
+      </w:pPr>
+    </w:p>
+    <w:p>
+      <w:pPr>
+        <w:rPr>
+          <w:rFonts w:ascii="Times New Roman" w:eastAsia="Times New Roman" w:hAnsi="Times New Roman" w:cs="Times New Roman"/>
+          <w:color w:val="222222"/>
+        </w:rPr>
+      </w:pPr>
+      <w:r>
+        <w:rPr>
+          <w:rFonts w:ascii="Times New Roman" w:eastAsia="Times New Roman" w:hAnsi="Times New Roman" w:cs="Times New Roman"/>
+          <w:color w:val="222222"/>
+          <w:shd w:val="clear" w:color="auto" w:fill="FFFFFF"/>
+        </w:rPr>
+        <w:t>169 – Was there a reason why you still used a cutoff of α = 0.1 when you have more replicates to work with for this set as a result of the individual soil sample being your unit of replication?</w:t>
+      </w:r>
+    </w:p>
+    <w:p>
+      <w:pPr>
+        <w:rPr>
+          <w:rFonts w:ascii="Times New Roman" w:eastAsia="Times New Roman" w:hAnsi="Times New Roman" w:cs="Times New Roman"/>
+          <w:color w:val="222222"/>
+        </w:rPr>
+      </w:pPr>
+    </w:p>
+    <w:p>
+      <w:pPr>
+        <w:rPr>
+          <w:rFonts w:ascii="Times New Roman" w:eastAsia="Times New Roman" w:hAnsi="Times New Roman" w:cs="Times New Roman"/>
+          <w:color w:val="222222"/>
+        </w:rPr>
+      </w:pPr>
+      <w:r>
+        <w:rPr>
+          <w:rFonts w:ascii="Times New Roman" w:eastAsia="Times New Roman" w:hAnsi="Times New Roman" w:cs="Times New Roman"/>
+          <w:color w:val="222222"/>
+          <w:shd w:val="clear" w:color="auto" w:fill="FFFFFF"/>
+        </w:rPr>
+        <w:t>250 – The “although” in this sentence is not needed.</w:t>
+      </w:r>
+    </w:p>
+    <w:p>
+      <w:pPr>
+        <w:rPr>
+          <w:rFonts w:ascii="Times New Roman" w:eastAsia="Times New Roman" w:hAnsi="Times New Roman" w:cs="Times New Roman"/>
+          <w:color w:val="222222"/>
+        </w:rPr>
+      </w:pPr>
+    </w:p>
+    <w:p>
+      <w:pPr>
+        <w:rPr>
+          <w:rFonts w:ascii="Times New Roman" w:eastAsia="Times New Roman" w:hAnsi="Times New Roman" w:cs="Times New Roman"/>
+        </w:rPr>
+      </w:pPr>
+      <w:r>
+        <w:rPr>
+          <w:rFonts w:ascii="Times New Roman" w:eastAsia="Times New Roman" w:hAnsi="Times New Roman" w:cs="Times New Roman"/>
+          <w:color w:val="222222"/>
+          <w:shd w:val="clear" w:color="auto" w:fill="FFFFFF"/>
+        </w:rPr>
+        <w:t>Table 1 – Why doesn’t this table include the foliar CT concentrations observed? If those methods are detailed then the results should be explicit by treatment group somewhere in the text.</w:t>
+      </w:r>
+    </w:p>
+    <w:p>
+      <w:pPr>
+        <w:rPr>
+          <w:rFonts w:ascii="Times New Roman" w:hAnsi="Times New Roman" w:cs="Times New Roman"/>
+        </w:rPr>
+      </w:pPr>
+    </w:p>
+    <w:p>
+      <w:pPr>
+        <w:rPr>
+          <w:rFonts w:ascii="Times New Roman" w:hAnsi="Times New Roman"/>
+        </w:rPr>
+      </w:pPr>
     </w:p>
     <w:sectPr>
       <w:footerReference w:type="even" r:id="rId6"/>
@@ -1432,6 +1557,11 @@
         <w:docPartUnique/>
       </w:docPartObj>
     </w:sdtPr>
+    <w:sdtEndPr>
+      <w:rPr>
+        <w:rStyle w:val="PageNumber"/>
+      </w:rPr>
+    </w:sdtEndPr>
     <w:sdtContent>
       <w:p>
         <w:pPr>
@@ -1483,6 +1613,11 @@
         <w:docPartUnique/>
       </w:docPartObj>
     </w:sdtPr>
+    <w:sdtEndPr>
+      <w:rPr>
+        <w:rStyle w:val="PageNumber"/>
+      </w:rPr>
+    </w:sdtEndPr>
     <w:sdtContent>
       <w:p>
         <w:pPr>

</xml_diff>